<commit_message>
ajout cycle commande et commentaires thierry
</commit_message>
<xml_diff>
--- a/conception_fonctionnelle_ocpizza (Récupération automatique).docx
+++ b/conception_fonctionnelle_ocpizza (Récupération automatique).docx
@@ -9014,16 +9014,14 @@
               </w:rPr>
               <w:t xml:space="preserve">ajoute </w:t>
             </w:r>
-            <w:proofErr w:type="gramStart"/>
-            <w:r>
-              <w:rPr>
-                <w:rFonts w:ascii="Montserrat" w:eastAsia="Times New Roman" w:hAnsi="Montserrat" w:cs="Times New Roman"/>
-                <w:color w:val="000000"/>
-                <w:sz w:val="24"/>
-              </w:rPr>
-              <w:t>un nouvelle recette</w:t>
-            </w:r>
-            <w:proofErr w:type="gramEnd"/>
+            <w:r>
+              <w:rPr>
+                <w:rFonts w:ascii="Montserrat" w:eastAsia="Times New Roman" w:hAnsi="Montserrat" w:cs="Times New Roman"/>
+                <w:color w:val="000000"/>
+                <w:sz w:val="24"/>
+              </w:rPr>
+              <w:t>une nouvelle recette</w:t>
+            </w:r>
           </w:p>
           <w:p>
             <w:pPr>
@@ -10431,16 +10429,14 @@
               </w:rPr>
               <w:t xml:space="preserve">ajoute </w:t>
             </w:r>
-            <w:proofErr w:type="gramStart"/>
-            <w:r>
-              <w:rPr>
-                <w:rFonts w:ascii="Montserrat" w:eastAsia="Times New Roman" w:hAnsi="Montserrat" w:cs="Times New Roman"/>
-                <w:color w:val="000000"/>
-                <w:sz w:val="24"/>
-              </w:rPr>
-              <w:t>un nouvelle recette</w:t>
-            </w:r>
-            <w:proofErr w:type="gramEnd"/>
+            <w:r>
+              <w:rPr>
+                <w:rFonts w:ascii="Montserrat" w:eastAsia="Times New Roman" w:hAnsi="Montserrat" w:cs="Times New Roman"/>
+                <w:color w:val="000000"/>
+                <w:sz w:val="24"/>
+              </w:rPr>
+              <w:t>une nouvelle recette</w:t>
+            </w:r>
           </w:p>
           <w:p>
             <w:pPr>
@@ -11570,27 +11566,16 @@
                 <w:sz w:val="24"/>
                 <w:lang w:eastAsia="fr-FR"/>
               </w:rPr>
-              <w:t xml:space="preserve">L’employé s’est </w:t>
-            </w:r>
-            <w:proofErr w:type="spellStart"/>
-            <w:r>
-              <w:rPr>
-                <w:rFonts w:ascii="Montserrat" w:eastAsia="Times New Roman" w:hAnsi="Montserrat" w:cs="Times New Roman"/>
-                <w:color w:val="000000"/>
-                <w:sz w:val="24"/>
-                <w:lang w:eastAsia="fr-FR"/>
-              </w:rPr>
-              <w:t>authenfié</w:t>
-            </w:r>
-            <w:proofErr w:type="spellEnd"/>
-            <w:r>
-              <w:rPr>
-                <w:rFonts w:ascii="Montserrat" w:eastAsia="Times New Roman" w:hAnsi="Montserrat" w:cs="Times New Roman"/>
-                <w:color w:val="000000"/>
-                <w:sz w:val="24"/>
-                <w:lang w:eastAsia="fr-FR"/>
-              </w:rPr>
-              <w:t xml:space="preserve"> </w:t>
+              <w:t>L’employé s’est auth</w:t>
+            </w:r>
+            <w:r>
+              <w:rPr>
+                <w:rFonts w:ascii="Montserrat" w:eastAsia="Times New Roman" w:hAnsi="Montserrat" w:cs="Times New Roman"/>
+                <w:color w:val="000000"/>
+                <w:sz w:val="24"/>
+                <w:lang w:eastAsia="fr-FR"/>
+              </w:rPr>
+              <w:t xml:space="preserve">entifié </w:t>
             </w:r>
             <w:r>
               <w:rPr>
@@ -11943,16 +11928,14 @@
               </w:rPr>
               <w:t xml:space="preserve">ajoute </w:t>
             </w:r>
-            <w:proofErr w:type="gramStart"/>
-            <w:r>
-              <w:rPr>
-                <w:rFonts w:ascii="Montserrat" w:eastAsia="Times New Roman" w:hAnsi="Montserrat" w:cs="Times New Roman"/>
-                <w:color w:val="000000"/>
-                <w:sz w:val="24"/>
-              </w:rPr>
-              <w:t>un nouvelle recette</w:t>
-            </w:r>
-            <w:proofErr w:type="gramEnd"/>
+            <w:r>
+              <w:rPr>
+                <w:rFonts w:ascii="Montserrat" w:eastAsia="Times New Roman" w:hAnsi="Montserrat" w:cs="Times New Roman"/>
+                <w:color w:val="000000"/>
+                <w:sz w:val="24"/>
+              </w:rPr>
+              <w:t>une nouvelle recette</w:t>
+            </w:r>
           </w:p>
           <w:p>
             <w:pPr>
@@ -19134,7 +19117,7 @@
                 <w:rFonts w:ascii="Montserrat" w:eastAsia="Times New Roman" w:hAnsi="Montserrat" w:cs="Times New Roman"/>
                 <w:color w:val="000000"/>
                 <w:sz w:val="24"/>
-                <w:lang w:val="en-GB" w:eastAsia="fr-FR"/>
+                <w:lang w:eastAsia="fr-FR"/>
               </w:rPr>
             </w:pPr>
             <w:proofErr w:type="gramStart"/>
@@ -19332,6 +19315,24 @@
               </w:rPr>
               <w:t xml:space="preserve"> et </w:t>
             </w:r>
+            <w:r>
+              <w:rPr>
+                <w:rFonts w:ascii="Montserrat" w:eastAsia="Times New Roman" w:hAnsi="Montserrat" w:cs="Times New Roman"/>
+                <w:color w:val="000000"/>
+                <w:sz w:val="24"/>
+                <w:lang w:eastAsia="fr-FR"/>
+              </w:rPr>
+              <w:t>employés</w:t>
+            </w:r>
+            <w:r>
+              <w:rPr>
+                <w:rFonts w:ascii="Montserrat" w:eastAsia="Times New Roman" w:hAnsi="Montserrat" w:cs="Times New Roman"/>
+                <w:color w:val="000000"/>
+                <w:sz w:val="24"/>
+                <w:lang w:val="en-GB" w:eastAsia="fr-FR"/>
+              </w:rPr>
+              <w:t xml:space="preserve"> </w:t>
+            </w:r>
             <w:proofErr w:type="spellStart"/>
             <w:r>
               <w:rPr>
@@ -19340,27 +19341,16 @@
                 <w:sz w:val="24"/>
                 <w:lang w:val="en-GB" w:eastAsia="fr-FR"/>
               </w:rPr>
-              <w:t>employés</w:t>
-            </w:r>
-            <w:proofErr w:type="spellEnd"/>
-            <w:r>
-              <w:rPr>
-                <w:rFonts w:ascii="Montserrat" w:eastAsia="Times New Roman" w:hAnsi="Montserrat" w:cs="Times New Roman"/>
-                <w:color w:val="000000"/>
-                <w:sz w:val="24"/>
-                <w:lang w:val="en-GB" w:eastAsia="fr-FR"/>
-              </w:rPr>
-              <w:t xml:space="preserve"> </w:t>
-            </w:r>
-            <w:proofErr w:type="spellStart"/>
-            <w:r>
-              <w:rPr>
-                <w:rFonts w:ascii="Montserrat" w:eastAsia="Times New Roman" w:hAnsi="Montserrat" w:cs="Times New Roman"/>
-                <w:color w:val="000000"/>
-                <w:sz w:val="24"/>
-                <w:lang w:val="en-GB" w:eastAsia="fr-FR"/>
-              </w:rPr>
               <w:t>doiven</w:t>
+            </w:r>
+            <w:r>
+              <w:rPr>
+                <w:rFonts w:ascii="Montserrat" w:eastAsia="Times New Roman" w:hAnsi="Montserrat" w:cs="Times New Roman"/>
+                <w:color w:val="000000"/>
+                <w:sz w:val="24"/>
+                <w:lang w:val="en-GB" w:eastAsia="fr-FR"/>
+              </w:rPr>
+              <w:t>t</w:t>
             </w:r>
             <w:proofErr w:type="spellEnd"/>
             <w:r>
@@ -21770,7 +21760,7 @@
         <v:path o:extrusionok="f" gradientshapeok="t" o:connecttype="rect"/>
         <o:lock v:ext="edit" aspectratio="t"/>
       </v:shapetype>
-      <v:shape id="_x0000_i1062" type="#_x0000_t75" style="width:1125.1pt;height:497.75pt;visibility:visible" o:bullet="t">
+      <v:shape id="_x0000_i1063" type="#_x0000_t75" style="width:1125.1pt;height:497.75pt;visibility:visible" o:bullet="t">
         <v:imagedata r:id="rId1" o:title=""/>
       </v:shape>
     </w:pict>

</xml_diff>